<commit_message>
Slightly adjust the response letter since the codes will be published.
</commit_message>
<xml_diff>
--- a/doc/papers/nn/Response-letter.docx
+++ b/doc/papers/nn/Response-letter.docx
@@ -212,16 +212,7 @@
           <w:rFonts w:eastAsia="SimSun"/>
           <w:color w:val="0000FF"/>
         </w:rPr>
-        <w:t xml:space="preserve"> All the significant changes are marked yell</w:t>
-      </w:r>
-      <w:bookmarkStart w:id="0" w:name="_GoBack"/>
-      <w:bookmarkEnd w:id="0"/>
-      <w:r>
-        <w:rPr>
-          <w:rFonts w:eastAsia="SimSun"/>
-          <w:color w:val="0000FF"/>
-        </w:rPr>
-        <w:t>ow in the revised manuscript.</w:t>
+        <w:t xml:space="preserve"> All the significant changes are marked yellow in the revised manuscript.</w:t>
       </w:r>
     </w:p>
     <w:p>
@@ -293,8 +284,8 @@
         </w:rPr>
         <w:br/>
       </w:r>
-      <w:bookmarkStart w:id="1" w:name="OLE_LINK1"/>
-      <w:bookmarkStart w:id="2" w:name="OLE_LINK2"/>
+      <w:bookmarkStart w:id="0" w:name="OLE_LINK1"/>
+      <w:bookmarkStart w:id="1" w:name="OLE_LINK2"/>
       <w:r>
         <w:rPr>
           <w:color w:val="000000"/>
@@ -660,39 +651,23 @@
           <w:color w:val="0432FF"/>
           <w:szCs w:val="21"/>
         </w:rPr>
-        <w:t xml:space="preserve"> Due to some restrictions we cannot make our program open-source. </w:t>
-      </w:r>
-      <w:r>
-        <w:rPr>
-          <w:i/>
-          <w:color w:val="0432FF"/>
-          <w:szCs w:val="21"/>
-        </w:rPr>
-        <w:t>Thus,</w:t>
-      </w:r>
-      <w:r>
-        <w:rPr>
-          <w:i/>
-          <w:color w:val="0432FF"/>
-          <w:szCs w:val="21"/>
-        </w:rPr>
-        <w:t xml:space="preserve"> emphasizing </w:t>
-      </w:r>
-      <w:r>
-        <w:rPr>
-          <w:i/>
-          <w:color w:val="0432FF"/>
-          <w:szCs w:val="21"/>
-        </w:rPr>
-        <w:t xml:space="preserve">training time </w:t>
-      </w:r>
-      <w:r>
-        <w:rPr>
-          <w:i/>
-          <w:color w:val="0432FF"/>
-          <w:szCs w:val="21"/>
-        </w:rPr>
-        <w:t xml:space="preserve">or comparing with other </w:t>
+        <w:t xml:space="preserve"> </w:t>
+      </w:r>
+      <w:r>
+        <w:rPr>
+          <w:i/>
+          <w:color w:val="0432FF"/>
+          <w:szCs w:val="21"/>
+        </w:rPr>
+        <w:t xml:space="preserve">We have made it clear that “one GPU hour training is on our own workstation”. </w:t>
+      </w:r>
+      <w:r>
+        <w:rPr>
+          <w:i/>
+          <w:color w:val="0432FF"/>
+          <w:szCs w:val="21"/>
+        </w:rPr>
+        <w:t xml:space="preserve">However, in this manuscript we do not plan to </w:t>
       </w:r>
       <w:r>
         <w:rPr>
@@ -701,31 +676,143 @@
           <w:szCs w:val="21"/>
         </w:rPr>
         <w:lastRenderedPageBreak/>
-        <w:t xml:space="preserve">programs </w:t>
-      </w:r>
-      <w:r>
-        <w:rPr>
-          <w:i/>
-          <w:color w:val="0432FF"/>
-          <w:szCs w:val="21"/>
-        </w:rPr>
-        <w:t xml:space="preserve">may not be that </w:t>
-      </w:r>
-      <w:r>
-        <w:rPr>
-          <w:i/>
-          <w:color w:val="0432FF"/>
-          <w:szCs w:val="21"/>
-        </w:rPr>
-        <w:t>convincing</w:t>
-      </w:r>
-      <w:r>
-        <w:rPr>
-          <w:i/>
-          <w:color w:val="0432FF"/>
-          <w:szCs w:val="21"/>
-        </w:rPr>
-        <w:t xml:space="preserve"> in this paper.</w:t>
+        <w:t>compare training speed or prediction performance with other programs. There are three major concerns:</w:t>
+      </w:r>
+    </w:p>
+    <w:p>
+      <w:pPr>
+        <w:pStyle w:val="ListParagraph"/>
+        <w:numPr>
+          <w:ilvl w:val="0"/>
+          <w:numId w:val="22"/>
+        </w:numPr>
+        <w:autoSpaceDE w:val="0"/>
+        <w:autoSpaceDN w:val="0"/>
+        <w:adjustRightInd w:val="0"/>
+        <w:spacing w:line="276" w:lineRule="auto"/>
+        <w:ind w:firstLineChars="0"/>
+        <w:rPr>
+          <w:i/>
+          <w:color w:val="0432FF"/>
+          <w:szCs w:val="21"/>
+        </w:rPr>
+      </w:pPr>
+      <w:r>
+        <w:rPr>
+          <w:i/>
+          <w:color w:val="0432FF"/>
+          <w:szCs w:val="21"/>
+        </w:rPr>
+        <w:t>Molecule is quite far from our research goals.</w:t>
+      </w:r>
+    </w:p>
+    <w:p>
+      <w:pPr>
+        <w:pStyle w:val="ListParagraph"/>
+        <w:numPr>
+          <w:ilvl w:val="0"/>
+          <w:numId w:val="22"/>
+        </w:numPr>
+        <w:autoSpaceDE w:val="0"/>
+        <w:autoSpaceDN w:val="0"/>
+        <w:adjustRightInd w:val="0"/>
+        <w:spacing w:line="276" w:lineRule="auto"/>
+        <w:ind w:firstLineChars="0"/>
+        <w:rPr>
+          <w:i/>
+          <w:color w:val="0432FF"/>
+          <w:szCs w:val="21"/>
+        </w:rPr>
+      </w:pPr>
+      <w:r>
+        <w:rPr>
+          <w:i/>
+          <w:color w:val="0432FF"/>
+          <w:szCs w:val="21"/>
+        </w:rPr>
+        <w:t>The current training speed (just a few hours) is fairly fast. The cost is totally acceptable.</w:t>
+      </w:r>
+    </w:p>
+    <w:p>
+      <w:pPr>
+        <w:pStyle w:val="ListParagraph"/>
+        <w:numPr>
+          <w:ilvl w:val="0"/>
+          <w:numId w:val="22"/>
+        </w:numPr>
+        <w:autoSpaceDE w:val="0"/>
+        <w:autoSpaceDN w:val="0"/>
+        <w:adjustRightInd w:val="0"/>
+        <w:spacing w:line="276" w:lineRule="auto"/>
+        <w:ind w:firstLineChars="0"/>
+        <w:rPr>
+          <w:i/>
+          <w:color w:val="0432FF"/>
+          <w:szCs w:val="21"/>
+        </w:rPr>
+      </w:pPr>
+      <w:r>
+        <w:rPr>
+          <w:i/>
+          <w:color w:val="0432FF"/>
+          <w:szCs w:val="21"/>
+        </w:rPr>
+        <w:t>Comparing speed or performance with other programs fairly requires much more effort.</w:t>
+      </w:r>
+    </w:p>
+    <w:p>
+      <w:pPr>
+        <w:autoSpaceDE w:val="0"/>
+        <w:autoSpaceDN w:val="0"/>
+        <w:adjustRightInd w:val="0"/>
+        <w:spacing w:line="276" w:lineRule="auto"/>
+        <w:rPr>
+          <w:i/>
+          <w:color w:val="0432FF"/>
+          <w:szCs w:val="21"/>
+        </w:rPr>
+      </w:pPr>
+      <w:r>
+        <w:rPr>
+          <w:i/>
+          <w:color w:val="0432FF"/>
+          <w:szCs w:val="21"/>
+        </w:rPr>
+        <w:t>However, w</w:t>
+      </w:r>
+      <w:r>
+        <w:rPr>
+          <w:i/>
+          <w:color w:val="0432FF"/>
+          <w:szCs w:val="21"/>
+        </w:rPr>
+        <w:t xml:space="preserve">e have decided to make our TensorAlloy program </w:t>
+      </w:r>
+      <w:proofErr w:type="gramStart"/>
+      <w:r>
+        <w:rPr>
+          <w:i/>
+          <w:color w:val="0432FF"/>
+          <w:szCs w:val="21"/>
+        </w:rPr>
+        <w:t>open-source</w:t>
+      </w:r>
+      <w:proofErr w:type="gramEnd"/>
+      <w:r>
+        <w:rPr>
+          <w:i/>
+          <w:color w:val="0432FF"/>
+          <w:szCs w:val="21"/>
+        </w:rPr>
+        <w:t xml:space="preserve"> so that readers can test the performance</w:t>
+      </w:r>
+      <w:r>
+        <w:rPr>
+          <w:i/>
+          <w:color w:val="0432FF"/>
+          <w:szCs w:val="21"/>
+        </w:rPr>
+        <w:t>s</w:t>
       </w:r>
       <w:r>
         <w:rPr>
@@ -741,80 +828,7 @@
           <w:color w:val="0432FF"/>
           <w:szCs w:val="21"/>
         </w:rPr>
-        <w:t>However, speed is a very important factor in machine learning. So</w:t>
-      </w:r>
-      <w:r>
-        <w:rPr>
-          <w:i/>
-          <w:color w:val="0432FF"/>
-          <w:szCs w:val="21"/>
-        </w:rPr>
-        <w:t>,</w:t>
-      </w:r>
-      <w:r>
-        <w:rPr>
-          <w:i/>
-          <w:color w:val="0432FF"/>
-          <w:szCs w:val="21"/>
-        </w:rPr>
-        <w:t xml:space="preserve"> we create a demo</w:t>
-      </w:r>
-      <w:r>
-        <w:rPr>
-          <w:i/>
-          <w:color w:val="0432FF"/>
-          <w:szCs w:val="21"/>
-        </w:rPr>
-        <w:t xml:space="preserve"> </w:t>
-      </w:r>
-      <w:r>
-        <w:rPr>
-          <w:i/>
-          <w:color w:val="0432FF"/>
-          <w:szCs w:val="21"/>
-        </w:rPr>
-        <w:t>(</w:t>
-      </w:r>
-      <w:r>
-        <w:rPr>
-          <w:i/>
-          <w:color w:val="0432FF"/>
-          <w:szCs w:val="21"/>
-        </w:rPr>
-        <w:t>https://github.com/Bismarrck/vap</w:t>
-      </w:r>
-      <w:r>
-        <w:rPr>
-          <w:i/>
-          <w:color w:val="0432FF"/>
-          <w:szCs w:val="21"/>
-        </w:rPr>
-        <w:t xml:space="preserve">)to show the </w:t>
-      </w:r>
-      <w:r>
-        <w:rPr>
-          <w:rFonts w:eastAsiaTheme="minorEastAsia"/>
-          <w:i/>
-          <w:color w:val="0432FF"/>
-          <w:szCs w:val="21"/>
-        </w:rPr>
-        <w:t>effic</w:t>
-      </w:r>
-      <w:r>
-        <w:rPr>
-          <w:i/>
-          <w:color w:val="0432FF"/>
-          <w:szCs w:val="21"/>
-        </w:rPr>
-        <w:t>iency</w:t>
-      </w:r>
-      <w:r>
-        <w:rPr>
-          <w:i/>
-          <w:color w:val="0432FF"/>
-          <w:szCs w:val="21"/>
-        </w:rPr>
-        <w:t xml:space="preserve"> of our program</w:t>
+        <w:t>of TensorAlloy on their interested datasets</w:t>
       </w:r>
       <w:r>
         <w:rPr>
@@ -823,196 +837,6 @@
           <w:szCs w:val="21"/>
         </w:rPr>
         <w:t>.</w:t>
-      </w:r>
-      <w:r>
-        <w:rPr>
-          <w:i/>
-          <w:color w:val="0432FF"/>
-          <w:szCs w:val="21"/>
-        </w:rPr>
-        <w:t xml:space="preserve"> </w:t>
-      </w:r>
-      <w:r>
-        <w:rPr>
-          <w:i/>
-          <w:color w:val="0432FF"/>
-          <w:szCs w:val="21"/>
-        </w:rPr>
-        <w:t xml:space="preserve">A benchmark function is also provided. </w:t>
-      </w:r>
-      <w:r>
-        <w:rPr>
-          <w:i/>
-          <w:color w:val="0432FF"/>
-          <w:szCs w:val="21"/>
-        </w:rPr>
-        <w:t>The prediction phase benchmark results are also discussed in the revised manuscript.</w:t>
-      </w:r>
-      <w:r>
-        <w:rPr>
-          <w:i/>
-          <w:color w:val="0432FF"/>
-          <w:szCs w:val="21"/>
-        </w:rPr>
-        <w:t xml:space="preserve"> </w:t>
-      </w:r>
-      <w:r>
-        <w:rPr>
-          <w:i/>
-          <w:color w:val="0432FF"/>
-          <w:szCs w:val="21"/>
-        </w:rPr>
-        <w:t>A</w:t>
-      </w:r>
-      <w:r>
-        <w:rPr>
-          <w:rFonts w:eastAsiaTheme="minorEastAsia"/>
-          <w:i/>
-          <w:color w:val="0432FF"/>
-          <w:szCs w:val="21"/>
-        </w:rPr>
-        <w:t>ll of our demo need is</w:t>
-      </w:r>
-      <w:r>
-        <w:rPr>
-          <w:i/>
-          <w:color w:val="0432FF"/>
-          <w:szCs w:val="21"/>
-        </w:rPr>
-        <w:t xml:space="preserve"> a Python-3.7 environment with TensorFlow 1.13, Numpy, Scikit-learn and ASE. </w:t>
-      </w:r>
-      <w:r>
-        <w:rPr>
-          <w:i/>
-          <w:color w:val="0432FF"/>
-          <w:szCs w:val="21"/>
-        </w:rPr>
-        <w:t>The energy &amp; force &amp; stress calculation</w:t>
-      </w:r>
-      <w:r>
-        <w:rPr>
-          <w:i/>
-          <w:color w:val="0432FF"/>
-          <w:szCs w:val="21"/>
-        </w:rPr>
-        <w:t>s</w:t>
-      </w:r>
-      <w:r>
-        <w:rPr>
-          <w:i/>
-          <w:color w:val="0432FF"/>
-          <w:szCs w:val="21"/>
-        </w:rPr>
-        <w:t xml:space="preserve"> of the (</w:t>
-      </w:r>
-      <w:proofErr w:type="spellStart"/>
-      <w:r>
-        <w:rPr>
-          <w:i/>
-          <w:color w:val="0432FF"/>
-          <w:szCs w:val="21"/>
-        </w:rPr>
-        <w:t>MoNi</w:t>
-      </w:r>
-      <w:proofErr w:type="spellEnd"/>
-      <w:r>
-        <w:rPr>
-          <w:i/>
-          <w:color w:val="0432FF"/>
-          <w:szCs w:val="21"/>
-        </w:rPr>
-        <w:t>)</w:t>
-      </w:r>
-      <w:r>
-        <w:rPr>
-          <w:i/>
-          <w:color w:val="0432FF"/>
-          <w:szCs w:val="21"/>
-          <w:vertAlign w:val="subscript"/>
-        </w:rPr>
-        <w:t>64000</w:t>
-      </w:r>
-      <w:r>
-        <w:rPr>
-          <w:i/>
-          <w:color w:val="0432FF"/>
-          <w:szCs w:val="21"/>
-        </w:rPr>
-        <w:t xml:space="preserve"> system cost approximately 8</w:t>
-      </w:r>
-      <w:r>
-        <w:rPr>
-          <w:i/>
-          <w:color w:val="0432FF"/>
-          <w:szCs w:val="21"/>
-        </w:rPr>
-        <w:t>0</w:t>
-      </w:r>
-      <w:r>
-        <w:rPr>
-          <w:i/>
-          <w:color w:val="0432FF"/>
-          <w:szCs w:val="21"/>
-        </w:rPr>
-        <w:t xml:space="preserve"> seconds on the MacBook Pro 2018 (6 Cores, 2.6 GHz)</w:t>
-      </w:r>
-      <w:r>
-        <w:rPr>
-          <w:i/>
-          <w:color w:val="0432FF"/>
-          <w:szCs w:val="21"/>
-        </w:rPr>
-        <w:t>: 75 seconds for building GSL arrays, 5 seconds for executing TF graph. In the training phase, GSL arrays can be pre-built and loaded from cache (like “tfrecords”) directly. Th</w:t>
-      </w:r>
-      <w:r>
-        <w:rPr>
-          <w:i/>
-          <w:color w:val="0432FF"/>
-          <w:szCs w:val="21"/>
-        </w:rPr>
-        <w:t>e benchmark results</w:t>
-      </w:r>
-      <w:r>
-        <w:rPr>
-          <w:i/>
-          <w:color w:val="0432FF"/>
-          <w:szCs w:val="21"/>
-        </w:rPr>
-        <w:t xml:space="preserve"> may (indirectly) explain why the experiments in this paper only costs 1-2 GPU hours.</w:t>
-      </w:r>
-    </w:p>
-    <w:p>
-      <w:pPr>
-        <w:autoSpaceDE w:val="0"/>
-        <w:autoSpaceDN w:val="0"/>
-        <w:adjustRightInd w:val="0"/>
-        <w:spacing w:line="276" w:lineRule="auto"/>
-        <w:rPr>
-          <w:i/>
-          <w:color w:val="0432FF"/>
-          <w:szCs w:val="21"/>
-        </w:rPr>
-      </w:pPr>
-    </w:p>
-    <w:p>
-      <w:pPr>
-        <w:autoSpaceDE w:val="0"/>
-        <w:autoSpaceDN w:val="0"/>
-        <w:adjustRightInd w:val="0"/>
-        <w:spacing w:line="276" w:lineRule="auto"/>
-        <w:rPr>
-          <w:i/>
-          <w:color w:val="0432FF"/>
-          <w:szCs w:val="21"/>
-        </w:rPr>
-      </w:pPr>
-      <w:r>
-        <w:rPr>
-          <w:i/>
-          <w:color w:val="0432FF"/>
-          <w:szCs w:val="21"/>
-        </w:rPr>
-        <w:t>Note: a natively compiled TensorFlow is strongly recommended.</w:t>
       </w:r>
     </w:p>
     <w:p>
@@ -1220,8 +1044,8 @@
         </w:rPr>
         <w:br/>
       </w:r>
+      <w:bookmarkEnd w:id="0"/>
       <w:bookmarkEnd w:id="1"/>
-      <w:bookmarkEnd w:id="2"/>
     </w:p>
     <w:p>
       <w:pPr>
@@ -1390,7 +1214,19 @@
           <w:sz w:val="24"/>
           <w:szCs w:val="21"/>
         </w:rPr>
-        <w:t xml:space="preserve"> and SchNet pack have publications associated with them, which the authors fail to mention in the context of having used ML frameworks to build a computational graph which allows for easy access to quantities such as forces and virials. I would like to see an explanation of how the authors technique, i.e. the "virtual atom" approach, differs from existing open source packages.</w:t>
+        <w:t xml:space="preserve"> and SchNet pack have publications associated with them, which the authors fail to mention in the context of having used ML fram</w:t>
+      </w:r>
+      <w:bookmarkStart w:id="2" w:name="_GoBack"/>
+      <w:bookmarkEnd w:id="2"/>
+      <w:r>
+        <w:rPr>
+          <w:rFonts w:ascii="Times New Roman" w:eastAsia="Times New Roman" w:hAnsi="Times New Roman" w:cs="Times New Roman"/>
+          <w:color w:val="000000"/>
+          <w:kern w:val="0"/>
+          <w:sz w:val="24"/>
+          <w:szCs w:val="21"/>
+        </w:rPr>
+        <w:t>eworks to build a computational graph which allows for easy access to quantities such as forces and virials. I would like to see an explanation of how the authors technique, i.e. the "virtual atom" approach, differs from existing open source packages.</w:t>
       </w:r>
     </w:p>
     <w:p>
@@ -1625,7 +1461,6 @@
           <w:kern w:val="0"/>
           <w:szCs w:val="21"/>
         </w:rPr>
-        <w:lastRenderedPageBreak/>
         <w:t>Mini-batch training: mini-batch based stochastic training is currently the most efficient way to train neural networks on large datasets. However, batch training requires vectorized and aligned expressions. Here aligned means feature arrays of structures of different stoichiometries share the same shape.</w:t>
       </w:r>
     </w:p>
@@ -1654,7 +1489,18 @@
           <w:kern w:val="0"/>
           <w:szCs w:val="21"/>
         </w:rPr>
-        <w:t xml:space="preserve">Cache: some intermediate arrays may be pre-computed and stored in cache files. During training, these values can be loaded from cache directly, thus saving significantly amount of resources. </w:t>
+        <w:t xml:space="preserve">Cache: some intermediate arrays may be pre-computed and stored in cache files. During </w:t>
+      </w:r>
+      <w:r>
+        <w:rPr>
+          <w:rFonts w:ascii="Times New Roman" w:eastAsia="Times New Roman" w:hAnsi="Times New Roman" w:cs="Times New Roman"/>
+          <w:i/>
+          <w:color w:val="0432FF"/>
+          <w:kern w:val="0"/>
+          <w:szCs w:val="21"/>
+        </w:rPr>
+        <w:lastRenderedPageBreak/>
+        <w:t xml:space="preserve">training, these values can be loaded from cache directly, thus saving significantly amount of resources. </w:t>
       </w:r>
     </w:p>
     <w:p>
@@ -1999,41 +1845,27 @@
           <w:color w:val="0432FF"/>
           <w:szCs w:val="21"/>
         </w:rPr>
-        <w:t xml:space="preserve">To make the approach clear, </w:t>
-      </w:r>
-      <w:r>
-        <w:rPr>
-          <w:i/>
-          <w:color w:val="0432FF"/>
-          <w:szCs w:val="21"/>
-        </w:rPr>
-        <w:t xml:space="preserve">we provide a Python implementation in the appendix and a full demo on </w:t>
-      </w:r>
-      <w:hyperlink r:id="rId8" w:history="1">
-        <w:r>
-          <w:rPr>
-            <w:rStyle w:val="Hyperlink"/>
-            <w:i/>
-            <w:szCs w:val="21"/>
-          </w:rPr>
-          <w:t>GitHub</w:t>
-        </w:r>
-      </w:hyperlink>
-      <w:r>
-        <w:rPr>
-          <w:rStyle w:val="Hyperlink"/>
-          <w:i/>
-          <w:szCs w:val="21"/>
-        </w:rPr>
-        <w:t xml:space="preserve"> (https://github.com/Bismarrck/vap)</w:t>
-      </w:r>
-      <w:r>
-        <w:rPr>
-          <w:i/>
-          <w:color w:val="0432FF"/>
-          <w:szCs w:val="21"/>
-        </w:rPr>
-        <w:t>.</w:t>
+        <w:t xml:space="preserve">We have made our TensorAlloy program </w:t>
+      </w:r>
+      <w:proofErr w:type="gramStart"/>
+      <w:r>
+        <w:rPr>
+          <w:i/>
+          <w:iCs/>
+          <w:color w:val="0432FF"/>
+          <w:szCs w:val="21"/>
+        </w:rPr>
+        <w:t>open-source</w:t>
+      </w:r>
+      <w:proofErr w:type="gramEnd"/>
+      <w:r>
+        <w:rPr>
+          <w:i/>
+          <w:iCs/>
+          <w:color w:val="0432FF"/>
+          <w:szCs w:val="21"/>
+        </w:rPr>
+        <w:t>. Readers can download the source codes from CPC website.</w:t>
       </w:r>
     </w:p>
     <w:p>
@@ -2084,7 +1916,7 @@
                     <pic:cNvPicPr/>
                   </pic:nvPicPr>
                   <pic:blipFill>
-                    <a:blip r:embed="rId9"/>
+                    <a:blip r:embed="rId8"/>
                     <a:stretch>
                       <a:fillRect/>
                     </a:stretch>
@@ -2224,16 +2056,7 @@
           <w:color w:val="0432FF"/>
           <w:szCs w:val="21"/>
         </w:rPr>
-        <w:t xml:space="preserve">Virial stress is </w:t>
-      </w:r>
-      <w:r>
-        <w:rPr>
-          <w:i/>
-          <w:color w:val="0432FF"/>
-          <w:szCs w:val="21"/>
-        </w:rPr>
-        <w:lastRenderedPageBreak/>
-        <w:t>not yet implemented in TorchANI.</w:t>
+        <w:t>Virial stress is not yet implemented in TorchANI.</w:t>
       </w:r>
       <w:r>
         <w:rPr>
@@ -2348,7 +2171,18 @@
           <w:sz w:val="24"/>
           <w:szCs w:val="21"/>
         </w:rPr>
-        <w:t xml:space="preserve"> The authors should make it clear that what is being done in this work to allow for the efficient computation of forces and stress is simply providing a forward pass through the Behler and Parinello type descriptors. All actual force and stress calculations are obtained nearly for free through </w:t>
+        <w:t xml:space="preserve"> The authors should make it clear that what is being done in this work to allow for the efficient computation of forces and stress is simply providing a forward pass through the </w:t>
+      </w:r>
+      <w:r>
+        <w:rPr>
+          <w:rFonts w:ascii="Times New Roman" w:eastAsia="Times New Roman" w:hAnsi="Times New Roman" w:cs="Times New Roman"/>
+          <w:color w:val="000000"/>
+          <w:kern w:val="0"/>
+          <w:sz w:val="24"/>
+          <w:szCs w:val="21"/>
+        </w:rPr>
+        <w:lastRenderedPageBreak/>
+        <w:t xml:space="preserve">Behler and Parinello type descriptors. All actual force and stress calculations are obtained nearly for free through </w:t>
       </w:r>
       <w:proofErr w:type="spellStart"/>
       <w:r>
@@ -2832,117 +2666,16 @@
           <w:color w:val="0432FF"/>
           <w:szCs w:val="21"/>
         </w:rPr>
-        <w:t xml:space="preserve">We provide a virtual-atom approach based Python implementation of the symmetry function descriptors </w:t>
-      </w:r>
-      <w:r>
-        <w:rPr>
-          <w:i/>
-          <w:color w:val="0432FF"/>
-          <w:szCs w:val="21"/>
-        </w:rPr>
-        <w:t xml:space="preserve">on </w:t>
-      </w:r>
-      <w:hyperlink r:id="rId10" w:history="1">
-        <w:r>
-          <w:rPr>
-            <w:rStyle w:val="Hyperlink"/>
-            <w:i/>
-            <w:szCs w:val="21"/>
-          </w:rPr>
-          <w:t>GitHub</w:t>
-        </w:r>
-      </w:hyperlink>
-      <w:r>
-        <w:rPr>
-          <w:rStyle w:val="Hyperlink"/>
-          <w:i/>
-          <w:szCs w:val="21"/>
-        </w:rPr>
-        <w:t xml:space="preserve"> (</w:t>
-      </w:r>
-      <w:hyperlink r:id="rId11" w:history="1">
-        <w:r>
-          <w:rPr>
-            <w:rStyle w:val="Hyperlink"/>
-            <w:i/>
-            <w:szCs w:val="21"/>
-          </w:rPr>
-          <w:t>https://github.com/bismarrck/vap</w:t>
-        </w:r>
-      </w:hyperlink>
-      <w:r>
-        <w:rPr>
-          <w:rStyle w:val="Hyperlink"/>
-          <w:i/>
-          <w:szCs w:val="21"/>
-        </w:rPr>
-        <w:t>)</w:t>
-      </w:r>
-      <w:r>
-        <w:rPr>
-          <w:rStyle w:val="Hyperlink"/>
-          <w:i/>
-          <w:szCs w:val="21"/>
-        </w:rPr>
-        <w:t xml:space="preserve">. Test codes </w:t>
-      </w:r>
-      <w:r>
-        <w:rPr>
-          <w:i/>
-          <w:color w:val="0432FF"/>
-          <w:szCs w:val="21"/>
-        </w:rPr>
-        <w:t xml:space="preserve">are also given so that readers and users can use our codes to compute symmetry function descriptors of arbitrary </w:t>
-      </w:r>
-      <w:r>
-        <w:rPr>
-          <w:i/>
-          <w:color w:val="0432FF"/>
-          <w:szCs w:val="21"/>
-        </w:rPr>
-        <w:lastRenderedPageBreak/>
-        <w:t>structure. Feel free to use our codes in your own research.</w:t>
-      </w:r>
-    </w:p>
-    <w:p>
-      <w:pPr>
-        <w:pStyle w:val="ListParagraph"/>
-        <w:numPr>
-          <w:ilvl w:val="0"/>
-          <w:numId w:val="21"/>
-        </w:numPr>
-        <w:autoSpaceDE w:val="0"/>
-        <w:autoSpaceDN w:val="0"/>
-        <w:adjustRightInd w:val="0"/>
-        <w:spacing w:line="276" w:lineRule="auto"/>
-        <w:ind w:firstLineChars="0"/>
-        <w:rPr>
-          <w:i/>
-          <w:color w:val="0432FF"/>
-          <w:szCs w:val="21"/>
-        </w:rPr>
-      </w:pPr>
-      <w:r>
-        <w:rPr>
-          <w:i/>
-          <w:color w:val="0432FF"/>
-          <w:szCs w:val="21"/>
-        </w:rPr>
-        <w:t>We provide a benchmark function of the prediction phase. Figure 8 of the revised manuscript is obtained with this function. You can just run this benchmark on your own machine.</w:t>
-      </w:r>
-    </w:p>
-    <w:p>
-      <w:pPr>
-        <w:autoSpaceDE w:val="0"/>
-        <w:autoSpaceDN w:val="0"/>
-        <w:adjustRightInd w:val="0"/>
-        <w:spacing w:line="276" w:lineRule="auto"/>
-        <w:rPr>
-          <w:i/>
-          <w:color w:val="0432FF"/>
-          <w:szCs w:val="21"/>
-        </w:rPr>
-      </w:pPr>
+        <w:t xml:space="preserve">We </w:t>
+      </w:r>
+      <w:r>
+        <w:rPr>
+          <w:i/>
+          <w:color w:val="0432FF"/>
+          <w:szCs w:val="21"/>
+        </w:rPr>
+        <w:t xml:space="preserve">have made our codes open source. The codes are well-documented. User guide and examples are also provided. </w:t>
+      </w:r>
     </w:p>
     <w:p>
       <w:pPr>
@@ -3360,7 +3093,7 @@
                     <pic:cNvPicPr/>
                   </pic:nvPicPr>
                   <pic:blipFill>
-                    <a:blip r:embed="rId12"/>
+                    <a:blip r:embed="rId9"/>
                     <a:stretch>
                       <a:fillRect/>
                     </a:stretch>
@@ -3478,7 +3211,7 @@
                     <pic:cNvPicPr/>
                   </pic:nvPicPr>
                   <pic:blipFill>
-                    <a:blip r:embed="rId13"/>
+                    <a:blip r:embed="rId10"/>
                     <a:stretch>
                       <a:fillRect/>
                     </a:stretch>
@@ -3651,199 +3384,199 @@
           <w:color w:val="0000FF"/>
           <w:szCs w:val="21"/>
         </w:rPr>
+        <w:t xml:space="preserve">As introduced in this paper, with the help of the virtual-atom approach, we can build a direct computation graph from atomic positions &amp; cell to total energy. </w:t>
+      </w:r>
+      <w:r>
+        <w:rPr>
+          <w:i/>
+          <w:color w:val="0000FF"/>
+          <w:szCs w:val="21"/>
+        </w:rPr>
+        <w:t>Then</w:t>
+      </w:r>
+      <w:r>
+        <w:rPr>
+          <w:i/>
+          <w:color w:val="0000FF"/>
+          <w:szCs w:val="21"/>
+        </w:rPr>
+        <w:t xml:space="preserve">, the derivative, </w:t>
+      </w:r>
+      <w:proofErr w:type="spellStart"/>
+      <w:r>
+        <w:rPr>
+          <w:i/>
+          <w:color w:val="0000FF"/>
+          <w:szCs w:val="21"/>
+        </w:rPr>
+        <w:t>dE</w:t>
+      </w:r>
+      <w:proofErr w:type="spellEnd"/>
+      <w:r>
+        <w:rPr>
+          <w:i/>
+          <w:color w:val="0000FF"/>
+          <w:szCs w:val="21"/>
+        </w:rPr>
+        <w:t>/dh, can be obtained from TensorFlow with just one line:</w:t>
+      </w:r>
+    </w:p>
+    <w:p>
+      <w:pPr>
+        <w:autoSpaceDE w:val="0"/>
+        <w:autoSpaceDN w:val="0"/>
+        <w:adjustRightInd w:val="0"/>
+        <w:spacing w:line="276" w:lineRule="auto"/>
+        <w:rPr>
+          <w:i/>
+          <w:color w:val="0000FF"/>
+          <w:szCs w:val="21"/>
+        </w:rPr>
+      </w:pPr>
+    </w:p>
+    <w:p>
+      <w:pPr>
+        <w:autoSpaceDE w:val="0"/>
+        <w:autoSpaceDN w:val="0"/>
+        <w:adjustRightInd w:val="0"/>
+        <w:spacing w:line="276" w:lineRule="auto"/>
+        <w:jc w:val="center"/>
+        <w:rPr>
+          <w:i/>
+          <w:color w:val="0000FF"/>
+          <w:szCs w:val="21"/>
+        </w:rPr>
+      </w:pPr>
+      <w:proofErr w:type="spellStart"/>
+      <w:r>
+        <w:rPr>
+          <w:i/>
+          <w:color w:val="0000FF"/>
+          <w:szCs w:val="21"/>
+        </w:rPr>
+        <w:t>dEdh</w:t>
+      </w:r>
+      <w:proofErr w:type="spellEnd"/>
+      <w:r>
+        <w:rPr>
+          <w:i/>
+          <w:color w:val="0000FF"/>
+          <w:szCs w:val="21"/>
+        </w:rPr>
+        <w:t xml:space="preserve"> = </w:t>
+      </w:r>
+      <w:proofErr w:type="gramStart"/>
+      <w:r>
+        <w:rPr>
+          <w:i/>
+          <w:color w:val="0000FF"/>
+          <w:szCs w:val="21"/>
+        </w:rPr>
+        <w:t>tf.gradients</w:t>
+      </w:r>
+      <w:proofErr w:type="gramEnd"/>
+      <w:r>
+        <w:rPr>
+          <w:i/>
+          <w:color w:val="0000FF"/>
+          <w:szCs w:val="21"/>
+        </w:rPr>
+        <w:t>(energy, cell)</w:t>
+      </w:r>
+    </w:p>
+    <w:p>
+      <w:pPr>
+        <w:autoSpaceDE w:val="0"/>
+        <w:autoSpaceDN w:val="0"/>
+        <w:adjustRightInd w:val="0"/>
+        <w:spacing w:line="276" w:lineRule="auto"/>
+        <w:rPr>
+          <w:i/>
+          <w:color w:val="0000FF"/>
+          <w:szCs w:val="21"/>
+        </w:rPr>
+      </w:pPr>
+    </w:p>
+    <w:p>
+      <w:pPr>
+        <w:autoSpaceDE w:val="0"/>
+        <w:autoSpaceDN w:val="0"/>
+        <w:adjustRightInd w:val="0"/>
+        <w:spacing w:line="276" w:lineRule="auto"/>
+        <w:rPr>
+          <w:i/>
+          <w:color w:val="0000FF"/>
+          <w:szCs w:val="21"/>
+        </w:rPr>
+      </w:pPr>
+      <w:r>
+        <w:rPr>
+          <w:i/>
+          <w:color w:val="0000FF"/>
+          <w:szCs w:val="21"/>
+        </w:rPr>
+        <w:t>Here ‘</w:t>
+      </w:r>
+      <w:proofErr w:type="gramStart"/>
+      <w:r>
+        <w:rPr>
+          <w:i/>
+          <w:color w:val="0000FF"/>
+          <w:szCs w:val="21"/>
+        </w:rPr>
+        <w:t>tf.gradients</w:t>
+      </w:r>
+      <w:proofErr w:type="gramEnd"/>
+      <w:r>
+        <w:rPr>
+          <w:i/>
+          <w:color w:val="0000FF"/>
+          <w:szCs w:val="21"/>
+        </w:rPr>
+        <w:t>’ is a function provided by TensorFlow.</w:t>
+      </w:r>
+      <w:r>
+        <w:rPr>
+          <w:i/>
+          <w:color w:val="0000FF"/>
+          <w:szCs w:val="21"/>
+        </w:rPr>
+        <w:t xml:space="preserve"> Thus, we can have a simplified and concise implementation:</w:t>
+      </w:r>
+    </w:p>
+    <w:p>
+      <w:pPr>
+        <w:autoSpaceDE w:val="0"/>
+        <w:autoSpaceDN w:val="0"/>
+        <w:adjustRightInd w:val="0"/>
+        <w:spacing w:line="276" w:lineRule="auto"/>
+        <w:rPr>
+          <w:i/>
+          <w:color w:val="0000FF"/>
+          <w:szCs w:val="21"/>
+        </w:rPr>
+      </w:pPr>
+    </w:p>
+    <w:p>
+      <w:pPr>
+        <w:autoSpaceDE w:val="0"/>
+        <w:autoSpaceDN w:val="0"/>
+        <w:adjustRightInd w:val="0"/>
+        <w:spacing w:line="276" w:lineRule="auto"/>
+        <w:rPr>
+          <w:i/>
+          <w:color w:val="0000FF"/>
+          <w:szCs w:val="21"/>
+        </w:rPr>
+      </w:pPr>
+      <w:r>
+        <w:rPr>
+          <w:i/>
+          <w:noProof/>
+          <w:color w:val="0000FF"/>
+          <w:szCs w:val="21"/>
+        </w:rPr>
         <w:lastRenderedPageBreak/>
-        <w:t xml:space="preserve">As introduced in this paper, with the help of the virtual-atom approach, we can build a direct computation graph from atomic positions &amp; cell to total energy. </w:t>
-      </w:r>
-      <w:r>
-        <w:rPr>
-          <w:i/>
-          <w:color w:val="0000FF"/>
-          <w:szCs w:val="21"/>
-        </w:rPr>
-        <w:t>Then</w:t>
-      </w:r>
-      <w:r>
-        <w:rPr>
-          <w:i/>
-          <w:color w:val="0000FF"/>
-          <w:szCs w:val="21"/>
-        </w:rPr>
-        <w:t xml:space="preserve">, the derivative, </w:t>
-      </w:r>
-      <w:proofErr w:type="spellStart"/>
-      <w:r>
-        <w:rPr>
-          <w:i/>
-          <w:color w:val="0000FF"/>
-          <w:szCs w:val="21"/>
-        </w:rPr>
-        <w:t>dE</w:t>
-      </w:r>
-      <w:proofErr w:type="spellEnd"/>
-      <w:r>
-        <w:rPr>
-          <w:i/>
-          <w:color w:val="0000FF"/>
-          <w:szCs w:val="21"/>
-        </w:rPr>
-        <w:t>/dh, can be obtained from TensorFlow with just one line:</w:t>
-      </w:r>
-    </w:p>
-    <w:p>
-      <w:pPr>
-        <w:autoSpaceDE w:val="0"/>
-        <w:autoSpaceDN w:val="0"/>
-        <w:adjustRightInd w:val="0"/>
-        <w:spacing w:line="276" w:lineRule="auto"/>
-        <w:rPr>
-          <w:i/>
-          <w:color w:val="0000FF"/>
-          <w:szCs w:val="21"/>
-        </w:rPr>
-      </w:pPr>
-    </w:p>
-    <w:p>
-      <w:pPr>
-        <w:autoSpaceDE w:val="0"/>
-        <w:autoSpaceDN w:val="0"/>
-        <w:adjustRightInd w:val="0"/>
-        <w:spacing w:line="276" w:lineRule="auto"/>
-        <w:jc w:val="center"/>
-        <w:rPr>
-          <w:i/>
-          <w:color w:val="0000FF"/>
-          <w:szCs w:val="21"/>
-        </w:rPr>
-      </w:pPr>
-      <w:proofErr w:type="spellStart"/>
-      <w:r>
-        <w:rPr>
-          <w:i/>
-          <w:color w:val="0000FF"/>
-          <w:szCs w:val="21"/>
-        </w:rPr>
-        <w:t>dEdh</w:t>
-      </w:r>
-      <w:proofErr w:type="spellEnd"/>
-      <w:r>
-        <w:rPr>
-          <w:i/>
-          <w:color w:val="0000FF"/>
-          <w:szCs w:val="21"/>
-        </w:rPr>
-        <w:t xml:space="preserve"> = </w:t>
-      </w:r>
-      <w:proofErr w:type="gramStart"/>
-      <w:r>
-        <w:rPr>
-          <w:i/>
-          <w:color w:val="0000FF"/>
-          <w:szCs w:val="21"/>
-        </w:rPr>
-        <w:t>tf.gradients</w:t>
-      </w:r>
-      <w:proofErr w:type="gramEnd"/>
-      <w:r>
-        <w:rPr>
-          <w:i/>
-          <w:color w:val="0000FF"/>
-          <w:szCs w:val="21"/>
-        </w:rPr>
-        <w:t>(energy, cell)</w:t>
-      </w:r>
-    </w:p>
-    <w:p>
-      <w:pPr>
-        <w:autoSpaceDE w:val="0"/>
-        <w:autoSpaceDN w:val="0"/>
-        <w:adjustRightInd w:val="0"/>
-        <w:spacing w:line="276" w:lineRule="auto"/>
-        <w:rPr>
-          <w:i/>
-          <w:color w:val="0000FF"/>
-          <w:szCs w:val="21"/>
-        </w:rPr>
-      </w:pPr>
-    </w:p>
-    <w:p>
-      <w:pPr>
-        <w:autoSpaceDE w:val="0"/>
-        <w:autoSpaceDN w:val="0"/>
-        <w:adjustRightInd w:val="0"/>
-        <w:spacing w:line="276" w:lineRule="auto"/>
-        <w:rPr>
-          <w:i/>
-          <w:color w:val="0000FF"/>
-          <w:szCs w:val="21"/>
-        </w:rPr>
-      </w:pPr>
-      <w:r>
-        <w:rPr>
-          <w:i/>
-          <w:color w:val="0000FF"/>
-          <w:szCs w:val="21"/>
-        </w:rPr>
-        <w:t>Here ‘</w:t>
-      </w:r>
-      <w:proofErr w:type="gramStart"/>
-      <w:r>
-        <w:rPr>
-          <w:i/>
-          <w:color w:val="0000FF"/>
-          <w:szCs w:val="21"/>
-        </w:rPr>
-        <w:t>tf.gradients</w:t>
-      </w:r>
-      <w:proofErr w:type="gramEnd"/>
-      <w:r>
-        <w:rPr>
-          <w:i/>
-          <w:color w:val="0000FF"/>
-          <w:szCs w:val="21"/>
-        </w:rPr>
-        <w:t>’ is a function provided by TensorFlow.</w:t>
-      </w:r>
-      <w:r>
-        <w:rPr>
-          <w:i/>
-          <w:color w:val="0000FF"/>
-          <w:szCs w:val="21"/>
-        </w:rPr>
-        <w:t xml:space="preserve"> Thus, we can have a simplified and concise implementation:</w:t>
-      </w:r>
-    </w:p>
-    <w:p>
-      <w:pPr>
-        <w:autoSpaceDE w:val="0"/>
-        <w:autoSpaceDN w:val="0"/>
-        <w:adjustRightInd w:val="0"/>
-        <w:spacing w:line="276" w:lineRule="auto"/>
-        <w:rPr>
-          <w:i/>
-          <w:color w:val="0000FF"/>
-          <w:szCs w:val="21"/>
-        </w:rPr>
-      </w:pPr>
-    </w:p>
-    <w:p>
-      <w:pPr>
-        <w:autoSpaceDE w:val="0"/>
-        <w:autoSpaceDN w:val="0"/>
-        <w:adjustRightInd w:val="0"/>
-        <w:spacing w:line="276" w:lineRule="auto"/>
-        <w:rPr>
-          <w:i/>
-          <w:color w:val="0000FF"/>
-          <w:szCs w:val="21"/>
-        </w:rPr>
-      </w:pPr>
-      <w:r>
-        <w:rPr>
-          <w:i/>
-          <w:noProof/>
-          <w:color w:val="0000FF"/>
-          <w:szCs w:val="21"/>
-        </w:rPr>
         <w:drawing>
           <wp:inline distT="0" distB="0" distL="0" distR="0" wp14:anchorId="304B9E81" wp14:editId="36343D28">
             <wp:extent cx="5731510" cy="1953895"/>
@@ -3860,7 +3593,7 @@
                     <pic:cNvPicPr/>
                   </pic:nvPicPr>
                   <pic:blipFill>
-                    <a:blip r:embed="rId14"/>
+                    <a:blip r:embed="rId11"/>
                     <a:stretch>
                       <a:fillRect/>
                     </a:stretch>
@@ -3912,7 +3645,23 @@
           <w:color w:val="0000FF"/>
           <w:szCs w:val="21"/>
         </w:rPr>
-        <w:t>For more about our algorithm, you can look into the newly uploaded demo on GitHub: https://github.com/Bismarrck/vap</w:t>
+        <w:t xml:space="preserve">For more about our algorithm, you can look into </w:t>
+      </w:r>
+      <w:r>
+        <w:rPr>
+          <w:i/>
+          <w:color w:val="0000FF"/>
+          <w:szCs w:val="21"/>
+        </w:rPr>
+        <w:t>the source codes</w:t>
+      </w:r>
+      <w:r>
+        <w:rPr>
+          <w:i/>
+          <w:color w:val="0000FF"/>
+          <w:szCs w:val="21"/>
+        </w:rPr>
+        <w:t xml:space="preserve"> of TensorAlloy.</w:t>
       </w:r>
     </w:p>
     <w:sectPr>
@@ -4853,6 +4602,95 @@
     </w:lvl>
   </w:abstractNum>
   <w:abstractNum w:abstractNumId="10" w15:restartNumberingAfterBreak="0">
+    <w:nsid w:val="53A0677A"/>
+    <w:multiLevelType w:val="hybridMultilevel"/>
+    <w:tmpl w:val="DA2E936A"/>
+    <w:lvl w:ilvl="0" w:tplc="0409000F">
+      <w:start w:val="1"/>
+      <w:numFmt w:val="decimal"/>
+      <w:lvlText w:val="%1."/>
+      <w:lvlJc w:val="left"/>
+      <w:pPr>
+        <w:ind w:left="720" w:hanging="360"/>
+      </w:pPr>
+      <w:rPr>
+        <w:rFonts w:hint="default"/>
+      </w:rPr>
+    </w:lvl>
+    <w:lvl w:ilvl="1" w:tplc="04090019" w:tentative="1">
+      <w:start w:val="1"/>
+      <w:numFmt w:val="lowerLetter"/>
+      <w:lvlText w:val="%2."/>
+      <w:lvlJc w:val="left"/>
+      <w:pPr>
+        <w:ind w:left="1440" w:hanging="360"/>
+      </w:pPr>
+    </w:lvl>
+    <w:lvl w:ilvl="2" w:tplc="0409001B" w:tentative="1">
+      <w:start w:val="1"/>
+      <w:numFmt w:val="lowerRoman"/>
+      <w:lvlText w:val="%3."/>
+      <w:lvlJc w:val="right"/>
+      <w:pPr>
+        <w:ind w:left="2160" w:hanging="180"/>
+      </w:pPr>
+    </w:lvl>
+    <w:lvl w:ilvl="3" w:tplc="0409000F" w:tentative="1">
+      <w:start w:val="1"/>
+      <w:numFmt w:val="decimal"/>
+      <w:lvlText w:val="%4."/>
+      <w:lvlJc w:val="left"/>
+      <w:pPr>
+        <w:ind w:left="2880" w:hanging="360"/>
+      </w:pPr>
+    </w:lvl>
+    <w:lvl w:ilvl="4" w:tplc="04090019" w:tentative="1">
+      <w:start w:val="1"/>
+      <w:numFmt w:val="lowerLetter"/>
+      <w:lvlText w:val="%5."/>
+      <w:lvlJc w:val="left"/>
+      <w:pPr>
+        <w:ind w:left="3600" w:hanging="360"/>
+      </w:pPr>
+    </w:lvl>
+    <w:lvl w:ilvl="5" w:tplc="0409001B" w:tentative="1">
+      <w:start w:val="1"/>
+      <w:numFmt w:val="lowerRoman"/>
+      <w:lvlText w:val="%6."/>
+      <w:lvlJc w:val="right"/>
+      <w:pPr>
+        <w:ind w:left="4320" w:hanging="180"/>
+      </w:pPr>
+    </w:lvl>
+    <w:lvl w:ilvl="6" w:tplc="0409000F" w:tentative="1">
+      <w:start w:val="1"/>
+      <w:numFmt w:val="decimal"/>
+      <w:lvlText w:val="%7."/>
+      <w:lvlJc w:val="left"/>
+      <w:pPr>
+        <w:ind w:left="5040" w:hanging="360"/>
+      </w:pPr>
+    </w:lvl>
+    <w:lvl w:ilvl="7" w:tplc="04090019" w:tentative="1">
+      <w:start w:val="1"/>
+      <w:numFmt w:val="lowerLetter"/>
+      <w:lvlText w:val="%8."/>
+      <w:lvlJc w:val="left"/>
+      <w:pPr>
+        <w:ind w:left="5760" w:hanging="360"/>
+      </w:pPr>
+    </w:lvl>
+    <w:lvl w:ilvl="8" w:tplc="0409001B" w:tentative="1">
+      <w:start w:val="1"/>
+      <w:numFmt w:val="lowerRoman"/>
+      <w:lvlText w:val="%9."/>
+      <w:lvlJc w:val="right"/>
+      <w:pPr>
+        <w:ind w:left="6480" w:hanging="180"/>
+      </w:pPr>
+    </w:lvl>
+  </w:abstractNum>
+  <w:abstractNum w:abstractNumId="11" w15:restartNumberingAfterBreak="0">
     <w:nsid w:val="5C196C29"/>
     <w:multiLevelType w:val="hybridMultilevel"/>
     <w:tmpl w:val="5248ED62"/>
@@ -4941,7 +4779,7 @@
       </w:pPr>
     </w:lvl>
   </w:abstractNum>
-  <w:abstractNum w:abstractNumId="11" w15:restartNumberingAfterBreak="0">
+  <w:abstractNum w:abstractNumId="12" w15:restartNumberingAfterBreak="0">
     <w:nsid w:val="5F6F5E8D"/>
     <w:multiLevelType w:val="hybridMultilevel"/>
     <w:tmpl w:val="FFCA9086"/>
@@ -5032,7 +4870,7 @@
       </w:pPr>
     </w:lvl>
   </w:abstractNum>
-  <w:abstractNum w:abstractNumId="12" w15:restartNumberingAfterBreak="0">
+  <w:abstractNum w:abstractNumId="13" w15:restartNumberingAfterBreak="0">
     <w:nsid w:val="64834021"/>
     <w:multiLevelType w:val="hybridMultilevel"/>
     <w:tmpl w:val="F0FEE2DA"/>
@@ -5121,7 +4959,7 @@
       </w:pPr>
     </w:lvl>
   </w:abstractNum>
-  <w:abstractNum w:abstractNumId="13" w15:restartNumberingAfterBreak="0">
+  <w:abstractNum w:abstractNumId="14" w15:restartNumberingAfterBreak="0">
     <w:nsid w:val="65DE48F1"/>
     <w:multiLevelType w:val="hybridMultilevel"/>
     <w:tmpl w:val="FC423794"/>
@@ -5210,7 +5048,7 @@
       </w:pPr>
     </w:lvl>
   </w:abstractNum>
-  <w:abstractNum w:abstractNumId="14" w15:restartNumberingAfterBreak="0">
+  <w:abstractNum w:abstractNumId="15" w15:restartNumberingAfterBreak="0">
     <w:nsid w:val="71E65D49"/>
     <w:multiLevelType w:val="hybridMultilevel"/>
     <w:tmpl w:val="971A4DCE"/>
@@ -5299,7 +5137,7 @@
       </w:pPr>
     </w:lvl>
   </w:abstractNum>
-  <w:abstractNum w:abstractNumId="15" w15:restartNumberingAfterBreak="0">
+  <w:abstractNum w:abstractNumId="16" w15:restartNumberingAfterBreak="0">
     <w:nsid w:val="725B64EA"/>
     <w:multiLevelType w:val="hybridMultilevel"/>
     <w:tmpl w:val="F0881726"/>
@@ -5388,7 +5226,7 @@
       </w:pPr>
     </w:lvl>
   </w:abstractNum>
-  <w:abstractNum w:abstractNumId="16" w15:restartNumberingAfterBreak="0">
+  <w:abstractNum w:abstractNumId="17" w15:restartNumberingAfterBreak="0">
     <w:nsid w:val="76B83F5F"/>
     <w:multiLevelType w:val="hybridMultilevel"/>
     <w:tmpl w:val="4A0890F2"/>
@@ -5477,7 +5315,7 @@
       </w:pPr>
     </w:lvl>
   </w:abstractNum>
-  <w:abstractNum w:abstractNumId="17" w15:restartNumberingAfterBreak="0">
+  <w:abstractNum w:abstractNumId="18" w15:restartNumberingAfterBreak="0">
     <w:nsid w:val="79092AC4"/>
     <w:multiLevelType w:val="hybridMultilevel"/>
     <w:tmpl w:val="70889A86"/>
@@ -5566,7 +5404,7 @@
       </w:pPr>
     </w:lvl>
   </w:abstractNum>
-  <w:abstractNum w:abstractNumId="18" w15:restartNumberingAfterBreak="0">
+  <w:abstractNum w:abstractNumId="19" w15:restartNumberingAfterBreak="0">
     <w:nsid w:val="795A4393"/>
     <w:multiLevelType w:val="hybridMultilevel"/>
     <w:tmpl w:val="EBF809C8"/>
@@ -5655,7 +5493,7 @@
       </w:pPr>
     </w:lvl>
   </w:abstractNum>
-  <w:abstractNum w:abstractNumId="19" w15:restartNumberingAfterBreak="0">
+  <w:abstractNum w:abstractNumId="20" w15:restartNumberingAfterBreak="0">
     <w:nsid w:val="7DA57C69"/>
     <w:multiLevelType w:val="hybridMultilevel"/>
     <w:tmpl w:val="F0FEE2DA"/>
@@ -5744,7 +5582,7 @@
       </w:pPr>
     </w:lvl>
   </w:abstractNum>
-  <w:abstractNum w:abstractNumId="20" w15:restartNumberingAfterBreak="0">
+  <w:abstractNum w:abstractNumId="21" w15:restartNumberingAfterBreak="0">
     <w:nsid w:val="7FA52CF4"/>
     <w:multiLevelType w:val="hybridMultilevel"/>
     <w:tmpl w:val="EA404E70"/>
@@ -5837,10 +5675,10 @@
     <w:abstractNumId w:val="2"/>
   </w:num>
   <w:num w:numId="2">
-    <w:abstractNumId w:val="15"/>
+    <w:abstractNumId w:val="16"/>
   </w:num>
   <w:num w:numId="3">
-    <w:abstractNumId w:val="16"/>
+    <w:abstractNumId w:val="17"/>
   </w:num>
   <w:num w:numId="4">
     <w:abstractNumId w:val="4"/>
@@ -5852,7 +5690,7 @@
     <w:abstractNumId w:val="3"/>
   </w:num>
   <w:num w:numId="7">
-    <w:abstractNumId w:val="17"/>
+    <w:abstractNumId w:val="18"/>
   </w:num>
   <w:num w:numId="8">
     <w:abstractNumId w:val="7"/>
@@ -5864,25 +5702,25 @@
     <w:abstractNumId w:val="9"/>
   </w:num>
   <w:num w:numId="11">
-    <w:abstractNumId w:val="14"/>
+    <w:abstractNumId w:val="15"/>
   </w:num>
   <w:num w:numId="12">
-    <w:abstractNumId w:val="10"/>
+    <w:abstractNumId w:val="11"/>
   </w:num>
   <w:num w:numId="13">
     <w:abstractNumId w:val="0"/>
   </w:num>
   <w:num w:numId="14">
-    <w:abstractNumId w:val="12"/>
+    <w:abstractNumId w:val="13"/>
   </w:num>
   <w:num w:numId="15">
-    <w:abstractNumId w:val="19"/>
+    <w:abstractNumId w:val="20"/>
   </w:num>
   <w:num w:numId="16">
-    <w:abstractNumId w:val="20"/>
+    <w:abstractNumId w:val="21"/>
   </w:num>
   <w:num w:numId="17">
-    <w:abstractNumId w:val="11"/>
+    <w:abstractNumId w:val="12"/>
   </w:num>
   <w:num w:numId="18">
     <w:abstractNumId w:val="8"/>
@@ -5891,10 +5729,13 @@
     <w:abstractNumId w:val="6"/>
   </w:num>
   <w:num w:numId="20">
-    <w:abstractNumId w:val="13"/>
+    <w:abstractNumId w:val="14"/>
   </w:num>
   <w:num w:numId="21">
-    <w:abstractNumId w:val="18"/>
+    <w:abstractNumId w:val="19"/>
+  </w:num>
+  <w:num w:numId="22">
+    <w:abstractNumId w:val="10"/>
   </w:num>
 </w:numbering>
 </file>
@@ -5913,7 +5754,7 @@
     </w:rPrDefault>
     <w:pPrDefault/>
   </w:docDefaults>
-  <w:latentStyles w:defLockedState="0" w:defUIPriority="99" w:defSemiHidden="0" w:defUnhideWhenUsed="0" w:defQFormat="0" w:count="376">
+  <w:latentStyles w:defLockedState="0" w:defUIPriority="99" w:defSemiHidden="0" w:defUnhideWhenUsed="0" w:defQFormat="0" w:count="377">
     <w:lsdException w:name="Normal" w:uiPriority="0" w:qFormat="1"/>
     <w:lsdException w:name="heading 1" w:uiPriority="9" w:qFormat="1"/>
     <w:lsdException w:name="heading 2" w:semiHidden="1" w:uiPriority="9" w:unhideWhenUsed="1" w:qFormat="1"/>
@@ -6281,6 +6122,7 @@
     <w:lsdException w:name="Hashtag" w:semiHidden="1" w:unhideWhenUsed="1"/>
     <w:lsdException w:name="Unresolved Mention" w:semiHidden="1" w:unhideWhenUsed="1"/>
     <w:lsdException w:name="Smart Link" w:semiHidden="1" w:unhideWhenUsed="1"/>
+    <w:lsdException w:name="Smart Link Error" w:semiHidden="1" w:unhideWhenUsed="1"/>
   </w:latentStyles>
   <w:style w:type="paragraph" w:default="1" w:styleId="Normal">
     <w:name w:val="Normal"/>
@@ -6875,7 +6717,7 @@
 </file>
 
 <file path=customXml/itemProps1.xml><?xml version="1.0" encoding="utf-8"?>
-<ds:datastoreItem xmlns:ds="http://schemas.openxmlformats.org/officeDocument/2006/customXml" ds:itemID="{8EB79D0C-162C-0848-A743-7E4A3498267C}">
+<ds:datastoreItem xmlns:ds="http://schemas.openxmlformats.org/officeDocument/2006/customXml" ds:itemID="{7F1AB9CB-4AB4-2443-9B5B-4DA84BC3DAAF}">
   <ds:schemaRefs>
     <ds:schemaRef ds:uri="http://schemas.openxmlformats.org/officeDocument/2006/bibliography"/>
   </ds:schemaRefs>

</xml_diff>